<commit_message>
added validation aggregation cases with cartesian op instead of combine
</commit_message>
<xml_diff>
--- a/docs/ValidationRuminations.docx
+++ b/docs/ValidationRuminations.docx
@@ -259,8 +259,6 @@
           <w:lang w:val="en-GB"/>
         </w:rPr>
       </w:pPr>
-      <w:bookmarkStart w:id="0" w:name="_GoBack"/>
-      <w:bookmarkEnd w:id="0"/>
       <w:r>
         <w:rPr>
           <w:sz w:val="48"/>
@@ -513,652 +511,138 @@
         <w:rPr>
           <w:lang w:val="en-GB"/>
         </w:rPr>
-        <w:t>Concatenates values correctly in successful case at the cost of  changing the value class as follows:</w:t>
-      </w:r>
-    </w:p>
-    <w:p>
-      <w:pPr>
-        <w:pStyle w:val="ListParagraph"/>
-        <w:rPr>
-          <w:lang w:val="en-GB"/>
-        </w:rPr>
-      </w:pPr>
+        <w:t xml:space="preserve">Concatenates values correctly in successful case at the cost of  changing the value class </w:t>
+      </w:r>
+      <w:r>
+        <w:rPr>
+          <w:lang w:val="en-GB"/>
+        </w:rPr>
+        <w:t xml:space="preserve">to </w:t>
+      </w:r>
+      <w:proofErr w:type="spellStart"/>
+      <w:r>
+        <w:rPr>
+          <w:lang w:val="en-GB"/>
+        </w:rPr>
+        <w:t>NonCombiningString</w:t>
+      </w:r>
+      <w:proofErr w:type="spellEnd"/>
+    </w:p>
+    <w:p>
+      <w:pPr>
+        <w:rPr>
+          <w:lang w:val="en-GB"/>
+        </w:rPr>
+      </w:pPr>
+      <w:r>
+        <w:rPr>
+          <w:lang w:val="en-GB"/>
+        </w:rPr>
+        <w:t>I</w:t>
+      </w:r>
+      <w:r>
+        <w:rPr>
+          <w:lang w:val="en-GB"/>
+        </w:rPr>
+        <w:t>s there a better way?</w:t>
+      </w:r>
+    </w:p>
+    <w:p>
+      <w:pPr>
+        <w:ind w:firstLine="720"/>
+        <w:rPr>
+          <w:lang w:val="en-GB"/>
+        </w:rPr>
+      </w:pPr>
+      <w:r>
+        <w:rPr>
+          <w:lang w:val="en-GB"/>
+        </w:rPr>
+        <w:t>Yes – see</w:t>
+      </w:r>
+      <w:r>
+        <w:rPr>
+          <w:lang w:val="en-GB"/>
+        </w:rPr>
+        <w:t xml:space="preserve"> (thanks to Daniela</w:t>
+      </w:r>
+      <w:bookmarkStart w:id="0" w:name="_GoBack"/>
+      <w:bookmarkEnd w:id="0"/>
+      <w:r>
+        <w:rPr>
+          <w:lang w:val="en-GB"/>
+        </w:rPr>
+        <w:t>)</w:t>
+      </w:r>
+      <w:r>
+        <w:rPr>
+          <w:lang w:val="en-GB"/>
+        </w:rPr>
+        <w:t>:</w:t>
+      </w:r>
     </w:p>
     <w:p>
       <w:pPr>
         <w:pStyle w:val="ListParagraph"/>
         <w:numPr>
           <w:ilvl w:val="0"/>
-          <w:numId w:val="4"/>
+          <w:numId w:val="5"/>
         </w:numPr>
-        <w:shd w:val="clear" w:color="auto" w:fill="2B2B2B"/>
-        <w:tabs>
-          <w:tab w:val="left" w:pos="916"/>
-          <w:tab w:val="left" w:pos="1832"/>
-          <w:tab w:val="left" w:pos="2748"/>
-          <w:tab w:val="left" w:pos="3664"/>
-          <w:tab w:val="left" w:pos="4580"/>
-          <w:tab w:val="left" w:pos="5496"/>
-          <w:tab w:val="left" w:pos="6412"/>
-          <w:tab w:val="left" w:pos="7328"/>
-          <w:tab w:val="left" w:pos="8244"/>
-          <w:tab w:val="left" w:pos="9160"/>
-          <w:tab w:val="left" w:pos="10076"/>
-          <w:tab w:val="left" w:pos="10992"/>
-          <w:tab w:val="left" w:pos="11908"/>
-          <w:tab w:val="left" w:pos="12824"/>
-          <w:tab w:val="left" w:pos="13740"/>
-          <w:tab w:val="left" w:pos="14656"/>
-        </w:tabs>
-        <w:rPr>
-          <w:rFonts w:ascii="Menlo" w:hAnsi="Menlo" w:cs="Courier" w:hint="eastAsia"/>
-          <w:color w:val="A9B7C6"/>
-          <w:sz w:val="18"/>
-          <w:szCs w:val="18"/>
-          <w:lang w:val="en-GB"/>
-        </w:rPr>
-      </w:pPr>
-      <w:r>
-        <w:rPr>
-          <w:rFonts w:ascii="Menlo" w:hAnsi="Menlo" w:cs="Courier"/>
-          <w:b/>
-          <w:bCs/>
-          <w:color w:val="CC7832"/>
-          <w:sz w:val="18"/>
-          <w:szCs w:val="18"/>
-          <w:lang w:val="en-GB"/>
-        </w:rPr>
-        <w:t xml:space="preserve">case class </w:t>
-      </w:r>
+        <w:rPr>
+          <w:lang w:val="en-GB"/>
+        </w:rPr>
+      </w:pPr>
       <w:proofErr w:type="spellStart"/>
       <w:r>
         <w:rPr>
-          <w:rFonts w:ascii="Menlo" w:hAnsi="Menlo" w:cs="Courier"/>
-          <w:color w:val="A9B7C6"/>
-          <w:sz w:val="18"/>
-          <w:szCs w:val="18"/>
-          <w:lang w:val="en-GB"/>
-        </w:rPr>
-        <w:t>NonCombiningString</w:t>
+          <w:lang w:val="en-GB"/>
+        </w:rPr>
+        <w:t>CartesianValidator</w:t>
       </w:r>
       <w:proofErr w:type="spellEnd"/>
       <w:r>
         <w:rPr>
-          <w:rFonts w:ascii="Menlo" w:hAnsi="Menlo" w:cs="Courier"/>
-          <w:color w:val="A9B7C6"/>
-          <w:sz w:val="18"/>
-          <w:szCs w:val="18"/>
-          <w:lang w:val="en-GB"/>
-        </w:rPr>
-        <w:t>(</w:t>
-      </w:r>
+          <w:lang w:val="en-GB"/>
+        </w:rPr>
+        <w:t xml:space="preserve"> and </w:t>
+      </w:r>
+      <w:r>
+        <w:rPr>
+          <w:lang w:val="en-GB"/>
+        </w:rPr>
+        <w:t>*</w:t>
+      </w:r>
+      <w:r>
+        <w:rPr>
+          <w:lang w:val="en-GB"/>
+        </w:rPr>
+        <w:t>Spec</w:t>
+      </w:r>
+    </w:p>
+    <w:p>
+      <w:pPr>
+        <w:pStyle w:val="ListParagraph"/>
+        <w:numPr>
+          <w:ilvl w:val="0"/>
+          <w:numId w:val="5"/>
+        </w:numPr>
+        <w:rPr>
+          <w:lang w:val="en-GB"/>
+        </w:rPr>
+      </w:pPr>
       <w:proofErr w:type="spellStart"/>
       <w:r>
         <w:rPr>
-          <w:rFonts w:ascii="Menlo" w:hAnsi="Menlo" w:cs="Courier"/>
-          <w:color w:val="A9B7C6"/>
-          <w:sz w:val="18"/>
-          <w:szCs w:val="18"/>
-          <w:lang w:val="en-GB"/>
-        </w:rPr>
-        <w:t>value:</w:t>
-      </w:r>
-      <w:r>
-        <w:rPr>
-          <w:rFonts w:ascii="Menlo" w:hAnsi="Menlo" w:cs="Courier"/>
-          <w:color w:val="4E807D"/>
-          <w:sz w:val="18"/>
-          <w:szCs w:val="18"/>
-          <w:lang w:val="en-GB"/>
-        </w:rPr>
-        <w:t>String</w:t>
+          <w:lang w:val="en-GB"/>
+        </w:rPr>
+        <w:t>CartesianValidatorWithCollections</w:t>
       </w:r>
       <w:proofErr w:type="spellEnd"/>
       <w:r>
         <w:rPr>
-          <w:rFonts w:ascii="Menlo" w:hAnsi="Menlo" w:cs="Courier"/>
-          <w:color w:val="A9B7C6"/>
-          <w:sz w:val="18"/>
-          <w:szCs w:val="18"/>
-          <w:lang w:val="en-GB"/>
-        </w:rPr>
-        <w:t xml:space="preserve">) </w:t>
-      </w:r>
-      <w:r>
-        <w:rPr>
-          <w:rFonts w:ascii="Menlo" w:hAnsi="Menlo" w:cs="Courier"/>
-          <w:b/>
-          <w:bCs/>
-          <w:color w:val="CC7832"/>
-          <w:sz w:val="18"/>
-          <w:szCs w:val="18"/>
-          <w:lang w:val="en-GB"/>
-        </w:rPr>
-        <w:t xml:space="preserve">extends </w:t>
-      </w:r>
-      <w:proofErr w:type="spellStart"/>
-      <w:r>
-        <w:rPr>
-          <w:rFonts w:ascii="Menlo" w:hAnsi="Menlo" w:cs="Courier"/>
-          <w:color w:val="A9B7C6"/>
-          <w:sz w:val="18"/>
-          <w:szCs w:val="18"/>
-          <w:lang w:val="en-GB"/>
-        </w:rPr>
-        <w:t>AnyVal</w:t>
-      </w:r>
-      <w:proofErr w:type="spellEnd"/>
-      <w:r>
-        <w:rPr>
-          <w:rFonts w:ascii="Menlo" w:hAnsi="Menlo" w:cs="Courier"/>
-          <w:color w:val="A9B7C6"/>
-          <w:sz w:val="18"/>
-          <w:szCs w:val="18"/>
-          <w:lang w:val="en-GB"/>
-        </w:rPr>
-        <w:t xml:space="preserve"> </w:t>
-      </w:r>
-      <w:r>
-        <w:rPr>
-          <w:rFonts w:ascii="Menlo" w:hAnsi="Menlo" w:cs="Courier"/>
-          <w:b/>
-          <w:bCs/>
-          <w:color w:val="CC7832"/>
-          <w:sz w:val="18"/>
-          <w:szCs w:val="18"/>
-          <w:lang w:val="en-GB"/>
-        </w:rPr>
-        <w:t xml:space="preserve">with </w:t>
-      </w:r>
-      <w:proofErr w:type="spellStart"/>
-      <w:r>
-        <w:rPr>
-          <w:rFonts w:ascii="Menlo" w:hAnsi="Menlo" w:cs="Courier"/>
-          <w:color w:val="A9B7C6"/>
-          <w:sz w:val="18"/>
-          <w:szCs w:val="18"/>
-          <w:lang w:val="en-GB"/>
-        </w:rPr>
-        <w:t>Semigroup</w:t>
-      </w:r>
-      <w:proofErr w:type="spellEnd"/>
-      <w:r>
-        <w:rPr>
-          <w:rFonts w:ascii="Menlo" w:hAnsi="Menlo" w:cs="Courier"/>
-          <w:color w:val="A9B7C6"/>
-          <w:sz w:val="18"/>
-          <w:szCs w:val="18"/>
-          <w:lang w:val="en-GB"/>
-        </w:rPr>
-        <w:t>[</w:t>
-      </w:r>
-      <w:proofErr w:type="spellStart"/>
-      <w:r>
-        <w:rPr>
-          <w:rFonts w:ascii="Menlo" w:hAnsi="Menlo" w:cs="Courier"/>
-          <w:color w:val="A9B7C6"/>
-          <w:sz w:val="18"/>
-          <w:szCs w:val="18"/>
-          <w:lang w:val="en-GB"/>
-        </w:rPr>
-        <w:t>NonCombiningString</w:t>
-      </w:r>
-      <w:proofErr w:type="spellEnd"/>
-      <w:r>
-        <w:rPr>
-          <w:rFonts w:ascii="Menlo" w:hAnsi="Menlo" w:cs="Courier"/>
-          <w:color w:val="A9B7C6"/>
-          <w:sz w:val="18"/>
-          <w:szCs w:val="18"/>
-          <w:lang w:val="en-GB"/>
-        </w:rPr>
-        <w:t>] {</w:t>
-      </w:r>
-      <w:r>
-        <w:rPr>
-          <w:rFonts w:ascii="Menlo" w:hAnsi="Menlo" w:cs="Courier"/>
-          <w:color w:val="A9B7C6"/>
-          <w:sz w:val="18"/>
-          <w:szCs w:val="18"/>
-          <w:lang w:val="en-GB"/>
-        </w:rPr>
-        <w:br/>
-        <w:t xml:space="preserve">  </w:t>
-      </w:r>
-      <w:r>
-        <w:rPr>
-          <w:rFonts w:ascii="Menlo" w:hAnsi="Menlo" w:cs="Courier"/>
-          <w:b/>
-          <w:bCs/>
-          <w:color w:val="CC7832"/>
-          <w:sz w:val="18"/>
-          <w:szCs w:val="18"/>
-          <w:lang w:val="en-GB"/>
-        </w:rPr>
-        <w:t xml:space="preserve">override </w:t>
-      </w:r>
-      <w:proofErr w:type="spellStart"/>
-      <w:r>
-        <w:rPr>
-          <w:rFonts w:ascii="Menlo" w:hAnsi="Menlo" w:cs="Courier"/>
-          <w:b/>
-          <w:bCs/>
-          <w:color w:val="CC7832"/>
-          <w:sz w:val="18"/>
-          <w:szCs w:val="18"/>
-          <w:lang w:val="en-GB"/>
-        </w:rPr>
-        <w:t>def</w:t>
-      </w:r>
-      <w:proofErr w:type="spellEnd"/>
-      <w:r>
-        <w:rPr>
-          <w:rFonts w:ascii="Menlo" w:hAnsi="Menlo" w:cs="Courier"/>
-          <w:b/>
-          <w:bCs/>
-          <w:color w:val="CC7832"/>
-          <w:sz w:val="18"/>
-          <w:szCs w:val="18"/>
-          <w:lang w:val="en-GB"/>
-        </w:rPr>
-        <w:t xml:space="preserve"> </w:t>
-      </w:r>
-      <w:r>
-        <w:rPr>
-          <w:rFonts w:ascii="Menlo" w:hAnsi="Menlo" w:cs="Courier"/>
-          <w:color w:val="FFC66D"/>
-          <w:sz w:val="18"/>
-          <w:szCs w:val="18"/>
-          <w:lang w:val="en-GB"/>
-        </w:rPr>
-        <w:t>combine</w:t>
-      </w:r>
-      <w:r>
-        <w:rPr>
-          <w:rFonts w:ascii="Menlo" w:hAnsi="Menlo" w:cs="Courier"/>
-          <w:color w:val="A9B7C6"/>
-          <w:sz w:val="18"/>
-          <w:szCs w:val="18"/>
-          <w:lang w:val="en-GB"/>
-        </w:rPr>
-        <w:t xml:space="preserve">(x: </w:t>
-      </w:r>
-      <w:proofErr w:type="spellStart"/>
-      <w:r>
-        <w:rPr>
-          <w:rFonts w:ascii="Menlo" w:hAnsi="Menlo" w:cs="Courier"/>
-          <w:color w:val="A9B7C6"/>
-          <w:sz w:val="18"/>
-          <w:szCs w:val="18"/>
-          <w:lang w:val="en-GB"/>
-        </w:rPr>
-        <w:t>NonCombiningString</w:t>
-      </w:r>
-      <w:proofErr w:type="spellEnd"/>
-      <w:r>
-        <w:rPr>
-          <w:rFonts w:ascii="Menlo" w:hAnsi="Menlo" w:cs="Courier"/>
-          <w:color w:val="CC7832"/>
-          <w:sz w:val="18"/>
-          <w:szCs w:val="18"/>
-          <w:lang w:val="en-GB"/>
-        </w:rPr>
-        <w:t xml:space="preserve">, </w:t>
-      </w:r>
-      <w:r>
-        <w:rPr>
-          <w:rFonts w:ascii="Menlo" w:hAnsi="Menlo" w:cs="Courier"/>
-          <w:color w:val="A9B7C6"/>
-          <w:sz w:val="18"/>
-          <w:szCs w:val="18"/>
-          <w:lang w:val="en-GB"/>
-        </w:rPr>
-        <w:t xml:space="preserve">y: </w:t>
-      </w:r>
-      <w:proofErr w:type="spellStart"/>
-      <w:r>
-        <w:rPr>
-          <w:rFonts w:ascii="Menlo" w:hAnsi="Menlo" w:cs="Courier"/>
-          <w:color w:val="A9B7C6"/>
-          <w:sz w:val="18"/>
-          <w:szCs w:val="18"/>
-          <w:lang w:val="en-GB"/>
-        </w:rPr>
-        <w:t>NonCombiningString</w:t>
-      </w:r>
-      <w:proofErr w:type="spellEnd"/>
-      <w:r>
-        <w:rPr>
-          <w:rFonts w:ascii="Menlo" w:hAnsi="Menlo" w:cs="Courier"/>
-          <w:color w:val="A9B7C6"/>
-          <w:sz w:val="18"/>
-          <w:szCs w:val="18"/>
-          <w:lang w:val="en-GB"/>
-        </w:rPr>
-        <w:t xml:space="preserve">): </w:t>
-      </w:r>
-      <w:proofErr w:type="spellStart"/>
-      <w:r>
-        <w:rPr>
-          <w:rFonts w:ascii="Menlo" w:hAnsi="Menlo" w:cs="Courier"/>
-          <w:color w:val="A9B7C6"/>
-          <w:sz w:val="18"/>
-          <w:szCs w:val="18"/>
-          <w:lang w:val="en-GB"/>
-        </w:rPr>
-        <w:t>NonCombiningString</w:t>
-      </w:r>
-      <w:proofErr w:type="spellEnd"/>
-      <w:r>
-        <w:rPr>
-          <w:rFonts w:ascii="Menlo" w:hAnsi="Menlo" w:cs="Courier"/>
-          <w:color w:val="A9B7C6"/>
-          <w:sz w:val="18"/>
-          <w:szCs w:val="18"/>
-          <w:lang w:val="en-GB"/>
-        </w:rPr>
-        <w:t xml:space="preserve"> = x</w:t>
-      </w:r>
-      <w:r>
-        <w:rPr>
-          <w:rFonts w:ascii="Menlo" w:hAnsi="Menlo" w:cs="Courier"/>
-          <w:color w:val="A9B7C6"/>
-          <w:sz w:val="18"/>
-          <w:szCs w:val="18"/>
-          <w:lang w:val="en-GB"/>
-        </w:rPr>
-        <w:br/>
-        <w:t>}</w:t>
-      </w:r>
-      <w:r>
-        <w:rPr>
-          <w:rFonts w:ascii="Menlo" w:hAnsi="Menlo" w:cs="Courier"/>
-          <w:color w:val="A9B7C6"/>
-          <w:sz w:val="18"/>
-          <w:szCs w:val="18"/>
-          <w:lang w:val="en-GB"/>
-        </w:rPr>
-        <w:br/>
-      </w:r>
-      <w:r>
-        <w:rPr>
-          <w:rFonts w:ascii="Menlo" w:hAnsi="Menlo" w:cs="Courier"/>
-          <w:color w:val="A9B7C6"/>
-          <w:sz w:val="18"/>
-          <w:szCs w:val="18"/>
-          <w:lang w:val="en-GB"/>
-        </w:rPr>
-        <w:br/>
-      </w:r>
-      <w:r>
-        <w:rPr>
-          <w:rFonts w:ascii="Menlo" w:hAnsi="Menlo" w:cs="Courier"/>
-          <w:b/>
-          <w:bCs/>
-          <w:color w:val="CC7832"/>
-          <w:sz w:val="18"/>
-          <w:szCs w:val="18"/>
-          <w:lang w:val="en-GB"/>
-        </w:rPr>
-        <w:t xml:space="preserve">implicit </w:t>
-      </w:r>
-      <w:proofErr w:type="spellStart"/>
-      <w:r>
-        <w:rPr>
-          <w:rFonts w:ascii="Menlo" w:hAnsi="Menlo" w:cs="Courier"/>
-          <w:b/>
-          <w:bCs/>
-          <w:color w:val="CC7832"/>
-          <w:sz w:val="18"/>
-          <w:szCs w:val="18"/>
-          <w:lang w:val="en-GB"/>
-        </w:rPr>
-        <w:t>def</w:t>
-      </w:r>
-      <w:proofErr w:type="spellEnd"/>
-      <w:r>
-        <w:rPr>
-          <w:rFonts w:ascii="Menlo" w:hAnsi="Menlo" w:cs="Courier"/>
-          <w:b/>
-          <w:bCs/>
-          <w:color w:val="CC7832"/>
-          <w:sz w:val="18"/>
-          <w:szCs w:val="18"/>
-          <w:lang w:val="en-GB"/>
-        </w:rPr>
-        <w:t xml:space="preserve"> </w:t>
-      </w:r>
-      <w:r>
-        <w:rPr>
-          <w:rFonts w:ascii="Menlo" w:hAnsi="Menlo" w:cs="Courier"/>
-          <w:color w:val="FFC66D"/>
-          <w:sz w:val="18"/>
-          <w:szCs w:val="18"/>
-          <w:lang w:val="en-GB"/>
-        </w:rPr>
-        <w:t>string2NonCombiningString</w:t>
-      </w:r>
-      <w:r>
-        <w:rPr>
-          <w:rFonts w:ascii="Menlo" w:hAnsi="Menlo" w:cs="Courier"/>
-          <w:color w:val="A9B7C6"/>
-          <w:sz w:val="18"/>
-          <w:szCs w:val="18"/>
-          <w:lang w:val="en-GB"/>
-        </w:rPr>
-        <w:t>(</w:t>
-      </w:r>
-      <w:proofErr w:type="spellStart"/>
-      <w:r>
-        <w:rPr>
-          <w:rFonts w:ascii="Menlo" w:hAnsi="Menlo" w:cs="Courier"/>
-          <w:color w:val="A9B7C6"/>
-          <w:sz w:val="18"/>
-          <w:szCs w:val="18"/>
-          <w:lang w:val="en-GB"/>
-        </w:rPr>
-        <w:t>s:</w:t>
-      </w:r>
-      <w:r>
-        <w:rPr>
-          <w:rFonts w:ascii="Menlo" w:hAnsi="Menlo" w:cs="Courier"/>
-          <w:color w:val="4E807D"/>
-          <w:sz w:val="18"/>
-          <w:szCs w:val="18"/>
-          <w:lang w:val="en-GB"/>
-        </w:rPr>
-        <w:t>String</w:t>
-      </w:r>
-      <w:proofErr w:type="spellEnd"/>
-      <w:r>
-        <w:rPr>
-          <w:rFonts w:ascii="Menlo" w:hAnsi="Menlo" w:cs="Courier"/>
-          <w:color w:val="A9B7C6"/>
-          <w:sz w:val="18"/>
-          <w:szCs w:val="18"/>
-          <w:lang w:val="en-GB"/>
-        </w:rPr>
-        <w:t>):</w:t>
-      </w:r>
-      <w:proofErr w:type="spellStart"/>
-      <w:r>
-        <w:rPr>
-          <w:rFonts w:ascii="Menlo" w:hAnsi="Menlo" w:cs="Courier"/>
-          <w:color w:val="A9B7C6"/>
-          <w:sz w:val="18"/>
-          <w:szCs w:val="18"/>
-          <w:lang w:val="en-GB"/>
-        </w:rPr>
-        <w:t>NonCombiningString</w:t>
-      </w:r>
-      <w:proofErr w:type="spellEnd"/>
-      <w:r>
-        <w:rPr>
-          <w:rFonts w:ascii="Menlo" w:hAnsi="Menlo" w:cs="Courier"/>
-          <w:color w:val="A9B7C6"/>
-          <w:sz w:val="18"/>
-          <w:szCs w:val="18"/>
-          <w:lang w:val="en-GB"/>
-        </w:rPr>
-        <w:t xml:space="preserve"> = </w:t>
-      </w:r>
-      <w:proofErr w:type="spellStart"/>
-      <w:r>
-        <w:rPr>
-          <w:rFonts w:ascii="Menlo" w:hAnsi="Menlo" w:cs="Courier"/>
-          <w:i/>
-          <w:iCs/>
-          <w:color w:val="A9B7C6"/>
-          <w:sz w:val="18"/>
-          <w:szCs w:val="18"/>
-          <w:lang w:val="en-GB"/>
-        </w:rPr>
-        <w:t>NonCombiningString</w:t>
-      </w:r>
-      <w:proofErr w:type="spellEnd"/>
-      <w:r>
-        <w:rPr>
-          <w:rFonts w:ascii="Menlo" w:hAnsi="Menlo" w:cs="Courier"/>
-          <w:color w:val="A9B7C6"/>
-          <w:sz w:val="18"/>
-          <w:szCs w:val="18"/>
-          <w:lang w:val="en-GB"/>
-        </w:rPr>
-        <w:t>(s)</w:t>
-      </w:r>
-      <w:r>
-        <w:rPr>
-          <w:rFonts w:ascii="Menlo" w:hAnsi="Menlo" w:cs="Courier"/>
-          <w:color w:val="A9B7C6"/>
-          <w:sz w:val="18"/>
-          <w:szCs w:val="18"/>
-          <w:lang w:val="en-GB"/>
-        </w:rPr>
-        <w:br/>
-      </w:r>
-      <w:r>
-        <w:rPr>
-          <w:rFonts w:ascii="Menlo" w:hAnsi="Menlo" w:cs="Courier"/>
-          <w:color w:val="A9B7C6"/>
-          <w:sz w:val="18"/>
-          <w:szCs w:val="18"/>
-          <w:lang w:val="en-GB"/>
-        </w:rPr>
-        <w:br/>
-      </w:r>
-      <w:r>
-        <w:rPr>
-          <w:rFonts w:ascii="Menlo" w:hAnsi="Menlo" w:cs="Courier"/>
-          <w:b/>
-          <w:bCs/>
-          <w:color w:val="CC7832"/>
-          <w:sz w:val="18"/>
-          <w:szCs w:val="18"/>
-          <w:lang w:val="en-GB"/>
-        </w:rPr>
-        <w:t xml:space="preserve">case class </w:t>
-      </w:r>
-      <w:proofErr w:type="spellStart"/>
-      <w:r>
-        <w:rPr>
-          <w:rFonts w:ascii="Menlo" w:hAnsi="Menlo" w:cs="Courier"/>
-          <w:color w:val="A9B7C6"/>
-          <w:sz w:val="18"/>
-          <w:szCs w:val="18"/>
-          <w:lang w:val="en-GB"/>
-        </w:rPr>
-        <w:t>MyData</w:t>
-      </w:r>
-      <w:proofErr w:type="spellEnd"/>
-      <w:r>
-        <w:rPr>
-          <w:rFonts w:ascii="Menlo" w:hAnsi="Menlo" w:cs="Courier"/>
-          <w:color w:val="A9B7C6"/>
-          <w:sz w:val="18"/>
-          <w:szCs w:val="18"/>
-          <w:lang w:val="en-GB"/>
-        </w:rPr>
-        <w:t xml:space="preserve">(email: </w:t>
-      </w:r>
-      <w:proofErr w:type="spellStart"/>
-      <w:r>
-        <w:rPr>
-          <w:rFonts w:ascii="Menlo" w:hAnsi="Menlo" w:cs="Courier"/>
-          <w:color w:val="A9B7C6"/>
-          <w:sz w:val="18"/>
-          <w:szCs w:val="18"/>
-          <w:lang w:val="en-GB"/>
-        </w:rPr>
-        <w:t>NonCombiningString</w:t>
-      </w:r>
-      <w:proofErr w:type="spellEnd"/>
-      <w:r>
-        <w:rPr>
-          <w:rFonts w:ascii="Menlo" w:hAnsi="Menlo" w:cs="Courier"/>
-          <w:color w:val="CC7832"/>
-          <w:sz w:val="18"/>
-          <w:szCs w:val="18"/>
-          <w:lang w:val="en-GB"/>
-        </w:rPr>
-        <w:t xml:space="preserve">, </w:t>
-      </w:r>
-      <w:r>
-        <w:rPr>
-          <w:rFonts w:ascii="Menlo" w:hAnsi="Menlo" w:cs="Courier"/>
-          <w:color w:val="A9B7C6"/>
-          <w:sz w:val="18"/>
-          <w:szCs w:val="18"/>
-          <w:lang w:val="en-GB"/>
-        </w:rPr>
-        <w:t xml:space="preserve">phone: </w:t>
-      </w:r>
-      <w:proofErr w:type="spellStart"/>
-      <w:r>
-        <w:rPr>
-          <w:rFonts w:ascii="Menlo" w:hAnsi="Menlo" w:cs="Courier"/>
-          <w:color w:val="A9B7C6"/>
-          <w:sz w:val="18"/>
-          <w:szCs w:val="18"/>
-          <w:lang w:val="en-GB"/>
-        </w:rPr>
-        <w:t>NonCombiningString</w:t>
-      </w:r>
-      <w:proofErr w:type="spellEnd"/>
-      <w:r>
-        <w:rPr>
-          <w:rFonts w:ascii="Menlo" w:hAnsi="Menlo" w:cs="Courier"/>
-          <w:color w:val="A9B7C6"/>
-          <w:sz w:val="18"/>
-          <w:szCs w:val="18"/>
-          <w:lang w:val="en-GB"/>
-        </w:rPr>
-        <w:t>)</w:t>
-      </w:r>
-    </w:p>
-    <w:p>
-      <w:pPr>
-        <w:rPr>
-          <w:lang w:val="en-GB"/>
-        </w:rPr>
-      </w:pPr>
-    </w:p>
-    <w:p>
-      <w:pPr>
-        <w:rPr>
-          <w:lang w:val="en-GB"/>
-        </w:rPr>
-      </w:pPr>
-      <w:r>
-        <w:rPr>
-          <w:lang w:val="en-GB"/>
-        </w:rPr>
-        <w:t>I</w:t>
-      </w:r>
-      <w:r>
-        <w:rPr>
-          <w:lang w:val="en-GB"/>
-        </w:rPr>
-        <w:t>s there a better way?</w:t>
+          <w:lang w:val="en-GB"/>
+        </w:rPr>
+        <w:t xml:space="preserve"> and *Spec</w:t>
       </w:r>
     </w:p>
     <w:p>
@@ -1198,7 +682,25 @@
           <w:szCs w:val="48"/>
           <w:lang w:val="en-GB"/>
         </w:rPr>
-        <w:t>Convert collection of validations into a collection of values if the are all valid or a single combined failed validation if one or more are invalid.</w:t>
+        <w:t xml:space="preserve">Convert collection of validations into a collection of values if the are all valid </w:t>
+      </w:r>
+    </w:p>
+    <w:p>
+      <w:pPr>
+        <w:rPr>
+          <w:sz w:val="48"/>
+          <w:szCs w:val="48"/>
+          <w:lang w:val="en-GB"/>
+        </w:rPr>
+      </w:pPr>
+      <w:r>
+        <w:rPr>
+          <w:sz w:val="48"/>
+          <w:szCs w:val="48"/>
+          <w:lang w:val="en-GB"/>
+        </w:rPr>
+        <w:lastRenderedPageBreak/>
+        <w:t>or a single combined failed validation if one or more are invalid.</w:t>
       </w:r>
     </w:p>
     <w:p>
@@ -1608,6 +1110,119 @@
     </w:lvl>
   </w:abstractNum>
   <w:abstractNum w:abstractNumId="3">
+    <w:nsid w:val="48EB2B0A"/>
+    <w:multiLevelType w:val="hybridMultilevel"/>
+    <w:tmpl w:val="BF70B17C"/>
+    <w:lvl w:ilvl="0" w:tplc="04090001">
+      <w:start w:val="1"/>
+      <w:numFmt w:val="bullet"/>
+      <w:lvlText w:val=""/>
+      <w:lvlJc w:val="left"/>
+      <w:pPr>
+        <w:ind w:left="1080" w:hanging="360"/>
+      </w:pPr>
+      <w:rPr>
+        <w:rFonts w:ascii="Symbol" w:hAnsi="Symbol" w:hint="default"/>
+      </w:rPr>
+    </w:lvl>
+    <w:lvl w:ilvl="1" w:tplc="04090003" w:tentative="1">
+      <w:start w:val="1"/>
+      <w:numFmt w:val="bullet"/>
+      <w:lvlText w:val="o"/>
+      <w:lvlJc w:val="left"/>
+      <w:pPr>
+        <w:ind w:left="1800" w:hanging="360"/>
+      </w:pPr>
+      <w:rPr>
+        <w:rFonts w:ascii="Courier New" w:hAnsi="Courier New" w:hint="default"/>
+      </w:rPr>
+    </w:lvl>
+    <w:lvl w:ilvl="2" w:tplc="04090005" w:tentative="1">
+      <w:start w:val="1"/>
+      <w:numFmt w:val="bullet"/>
+      <w:lvlText w:val=""/>
+      <w:lvlJc w:val="left"/>
+      <w:pPr>
+        <w:ind w:left="2520" w:hanging="360"/>
+      </w:pPr>
+      <w:rPr>
+        <w:rFonts w:ascii="Wingdings" w:hAnsi="Wingdings" w:hint="default"/>
+      </w:rPr>
+    </w:lvl>
+    <w:lvl w:ilvl="3" w:tplc="04090001" w:tentative="1">
+      <w:start w:val="1"/>
+      <w:numFmt w:val="bullet"/>
+      <w:lvlText w:val=""/>
+      <w:lvlJc w:val="left"/>
+      <w:pPr>
+        <w:ind w:left="3240" w:hanging="360"/>
+      </w:pPr>
+      <w:rPr>
+        <w:rFonts w:ascii="Symbol" w:hAnsi="Symbol" w:hint="default"/>
+      </w:rPr>
+    </w:lvl>
+    <w:lvl w:ilvl="4" w:tplc="04090003" w:tentative="1">
+      <w:start w:val="1"/>
+      <w:numFmt w:val="bullet"/>
+      <w:lvlText w:val="o"/>
+      <w:lvlJc w:val="left"/>
+      <w:pPr>
+        <w:ind w:left="3960" w:hanging="360"/>
+      </w:pPr>
+      <w:rPr>
+        <w:rFonts w:ascii="Courier New" w:hAnsi="Courier New" w:hint="default"/>
+      </w:rPr>
+    </w:lvl>
+    <w:lvl w:ilvl="5" w:tplc="04090005" w:tentative="1">
+      <w:start w:val="1"/>
+      <w:numFmt w:val="bullet"/>
+      <w:lvlText w:val=""/>
+      <w:lvlJc w:val="left"/>
+      <w:pPr>
+        <w:ind w:left="4680" w:hanging="360"/>
+      </w:pPr>
+      <w:rPr>
+        <w:rFonts w:ascii="Wingdings" w:hAnsi="Wingdings" w:hint="default"/>
+      </w:rPr>
+    </w:lvl>
+    <w:lvl w:ilvl="6" w:tplc="04090001" w:tentative="1">
+      <w:start w:val="1"/>
+      <w:numFmt w:val="bullet"/>
+      <w:lvlText w:val=""/>
+      <w:lvlJc w:val="left"/>
+      <w:pPr>
+        <w:ind w:left="5400" w:hanging="360"/>
+      </w:pPr>
+      <w:rPr>
+        <w:rFonts w:ascii="Symbol" w:hAnsi="Symbol" w:hint="default"/>
+      </w:rPr>
+    </w:lvl>
+    <w:lvl w:ilvl="7" w:tplc="04090003" w:tentative="1">
+      <w:start w:val="1"/>
+      <w:numFmt w:val="bullet"/>
+      <w:lvlText w:val="o"/>
+      <w:lvlJc w:val="left"/>
+      <w:pPr>
+        <w:ind w:left="6120" w:hanging="360"/>
+      </w:pPr>
+      <w:rPr>
+        <w:rFonts w:ascii="Courier New" w:hAnsi="Courier New" w:hint="default"/>
+      </w:rPr>
+    </w:lvl>
+    <w:lvl w:ilvl="8" w:tplc="04090005" w:tentative="1">
+      <w:start w:val="1"/>
+      <w:numFmt w:val="bullet"/>
+      <w:lvlText w:val=""/>
+      <w:lvlJc w:val="left"/>
+      <w:pPr>
+        <w:ind w:left="6840" w:hanging="360"/>
+      </w:pPr>
+      <w:rPr>
+        <w:rFonts w:ascii="Wingdings" w:hAnsi="Wingdings" w:hint="default"/>
+      </w:rPr>
+    </w:lvl>
+  </w:abstractNum>
+  <w:abstractNum w:abstractNumId="4">
     <w:nsid w:val="5F977FC8"/>
     <w:multiLevelType w:val="hybridMultilevel"/>
     <w:tmpl w:val="ED08D18A"/>
@@ -1730,6 +1345,9 @@
     <w:abstractNumId w:val="0"/>
   </w:num>
   <w:num w:numId="4">
+    <w:abstractNumId w:val="4"/>
+  </w:num>
+  <w:num w:numId="5">
     <w:abstractNumId w:val="3"/>
   </w:num>
 </w:numbering>

</xml_diff>